<commit_message>
Added heading in diplom
</commit_message>
<xml_diff>
--- a/diplom/Tem521diplom.docx
+++ b/diplom/Tem521diplom.docx
@@ -193,6 +193,7 @@
         </w:rPr>
         <w:t xml:space="preserve">.н. </w:t>
       </w:r>
+      <w:proofErr w:type="spellStart"/>
       <w:r>
         <w:rPr>
           <w:sz w:val="28"/>
@@ -200,6 +201,7 @@
         </w:rPr>
         <w:t>Подповетная</w:t>
       </w:r>
+      <w:proofErr w:type="spellEnd"/>
       <w:r>
         <w:rPr>
           <w:sz w:val="28"/>
@@ -493,12 +495,21 @@
           <w:szCs w:val="28"/>
         </w:rPr>
       </w:pPr>
-      <w:r>
-        <w:rPr>
-          <w:sz w:val="28"/>
-          <w:szCs w:val="28"/>
-        </w:rPr>
-        <w:t>Темникова Андрея Владимировича</w:t>
+      <w:proofErr w:type="spellStart"/>
+      <w:r>
+        <w:rPr>
+          <w:sz w:val="28"/>
+          <w:szCs w:val="28"/>
+        </w:rPr>
+        <w:t>Темникова</w:t>
+      </w:r>
+      <w:proofErr w:type="spellEnd"/>
+      <w:r>
+        <w:rPr>
+          <w:sz w:val="28"/>
+          <w:szCs w:val="28"/>
+        </w:rPr>
+        <w:t xml:space="preserve"> Андрея Владимировича</w:t>
       </w:r>
     </w:p>
     <w:p>
@@ -587,12 +598,21 @@
         </w:rPr>
         <w:br/>
       </w:r>
-      <w:r>
-        <w:rPr>
-          <w:sz w:val="28"/>
-          <w:szCs w:val="28"/>
-        </w:rPr>
-        <w:t>Переверзев Павел Петрович</w:t>
+      <w:proofErr w:type="spellStart"/>
+      <w:r>
+        <w:rPr>
+          <w:sz w:val="28"/>
+          <w:szCs w:val="28"/>
+        </w:rPr>
+        <w:t>Переверзев</w:t>
+      </w:r>
+      <w:proofErr w:type="spellEnd"/>
+      <w:r>
+        <w:rPr>
+          <w:sz w:val="28"/>
+          <w:szCs w:val="28"/>
+        </w:rPr>
+        <w:t xml:space="preserve"> Павел Петрович</w:t>
       </w:r>
       <w:r>
         <w:rPr>
@@ -718,8 +738,6 @@
       <w:sdtPr>
         <w:rPr>
           <w:rFonts w:ascii="Times New Roman" w:eastAsia="Calibri" w:hAnsi="Times New Roman" w:cs="Times New Roman"/>
-          <w:b w:val="0"/>
-          <w:bCs w:val="0"/>
           <w:color w:val="auto"/>
           <w:szCs w:val="22"/>
         </w:rPr>
@@ -729,6 +747,13 @@
           <w:docPartUnique/>
         </w:docPartObj>
       </w:sdtPr>
+      <w:sdtEndPr>
+        <w:rPr>
+          <w:b w:val="0"/>
+          <w:bCs w:val="0"/>
+          <w:lang w:eastAsia="en-US"/>
+        </w:rPr>
+      </w:sdtEndPr>
       <w:sdtContent>
         <w:p>
           <w:pPr>
@@ -745,7 +770,10 @@
               <w:tab w:val="right" w:leader="dot" w:pos="9628"/>
             </w:tabs>
             <w:rPr>
+              <w:rFonts w:asciiTheme="minorHAnsi" w:eastAsiaTheme="minorEastAsia" w:hAnsiTheme="minorHAnsi" w:cstheme="minorBidi"/>
               <w:noProof/>
+              <w:sz w:val="22"/>
+              <w:lang w:eastAsia="ru-RU"/>
             </w:rPr>
           </w:pPr>
           <w:r>
@@ -757,7 +785,7 @@
           <w:r>
             <w:fldChar w:fldCharType="separate"/>
           </w:r>
-          <w:hyperlink w:anchor="_Toc440222174" w:history="1">
+          <w:hyperlink w:anchor="_Toc442388241" w:history="1">
             <w:r>
               <w:rPr>
                 <w:rStyle w:val="a8"/>
@@ -784,7 +812,7 @@
                 <w:noProof/>
                 <w:webHidden/>
               </w:rPr>
-              <w:instrText xml:space="preserve"> PAGEREF _Toc440222174 \h </w:instrText>
+              <w:instrText xml:space="preserve"> PAGEREF _Toc442388241 \h </w:instrText>
             </w:r>
             <w:r>
               <w:rPr>
@@ -804,7 +832,7 @@
                 <w:noProof/>
                 <w:webHidden/>
               </w:rPr>
-              <w:t>4</w:t>
+              <w:t>5</w:t>
             </w:r>
             <w:r>
               <w:rPr>
@@ -822,16 +850,19 @@
               <w:tab w:val="right" w:leader="dot" w:pos="9628"/>
             </w:tabs>
             <w:rPr>
+              <w:rFonts w:asciiTheme="minorHAnsi" w:eastAsiaTheme="minorEastAsia" w:hAnsiTheme="minorHAnsi" w:cstheme="minorBidi"/>
               <w:noProof/>
+              <w:sz w:val="22"/>
+              <w:lang w:eastAsia="ru-RU"/>
             </w:rPr>
           </w:pPr>
-          <w:hyperlink w:anchor="_Toc440222175" w:history="1">
+          <w:hyperlink w:anchor="_Toc442388242" w:history="1">
             <w:r>
               <w:rPr>
                 <w:rStyle w:val="a8"/>
                 <w:noProof/>
               </w:rPr>
-              <w:t>ГЛАВА 1</w:t>
+              <w:t>ГЛАВА 1: ТЕОРЕТИЧЕСКИЕ ОСНОВЫ РАЗРАБОТКИ ИНФОРМАЦИОННОГО ОБЕСПЕЧЕНИЯ ДЛЯ СИСТЕМ УПРАВЛЕНИЯ ЖИЗНЕННЫМ ЦИКЛОМ</w:t>
             </w:r>
             <w:r>
               <w:rPr>
@@ -852,7 +883,7 @@
                 <w:noProof/>
                 <w:webHidden/>
               </w:rPr>
-              <w:instrText xml:space="preserve"> PAGEREF _Toc440222175 \h </w:instrText>
+              <w:instrText xml:space="preserve"> PAGEREF _Toc442388242 \h </w:instrText>
             </w:r>
             <w:r>
               <w:rPr>
@@ -872,7 +903,220 @@
                 <w:noProof/>
                 <w:webHidden/>
               </w:rPr>
-              <w:t>5</w:t>
+              <w:t>6</w:t>
+            </w:r>
+            <w:r>
+              <w:rPr>
+                <w:noProof/>
+                <w:webHidden/>
+              </w:rPr>
+              <w:fldChar w:fldCharType="end"/>
+            </w:r>
+          </w:hyperlink>
+        </w:p>
+        <w:p>
+          <w:pPr>
+            <w:pStyle w:val="21"/>
+            <w:tabs>
+              <w:tab w:val="right" w:leader="dot" w:pos="9628"/>
+            </w:tabs>
+            <w:rPr>
+              <w:rFonts w:asciiTheme="minorHAnsi" w:eastAsiaTheme="minorEastAsia" w:hAnsiTheme="minorHAnsi" w:cstheme="minorBidi"/>
+              <w:noProof/>
+              <w:sz w:val="22"/>
+              <w:lang w:eastAsia="ru-RU"/>
+            </w:rPr>
+          </w:pPr>
+          <w:hyperlink w:anchor="_Toc442388243" w:history="1">
+            <w:r>
+              <w:rPr>
+                <w:rStyle w:val="a8"/>
+                <w:noProof/>
+              </w:rPr>
+              <w:t>1.1. Сущность и особенности разработки информационного обеспечения для управления жизненным циклом продукции</w:t>
+            </w:r>
+            <w:r>
+              <w:rPr>
+                <w:noProof/>
+                <w:webHidden/>
+              </w:rPr>
+              <w:tab/>
+            </w:r>
+            <w:r>
+              <w:rPr>
+                <w:noProof/>
+                <w:webHidden/>
+              </w:rPr>
+              <w:fldChar w:fldCharType="begin"/>
+            </w:r>
+            <w:r>
+              <w:rPr>
+                <w:noProof/>
+                <w:webHidden/>
+              </w:rPr>
+              <w:instrText xml:space="preserve"> PAGEREF _Toc442388243 \h </w:instrText>
+            </w:r>
+            <w:r>
+              <w:rPr>
+                <w:noProof/>
+                <w:webHidden/>
+              </w:rPr>
+            </w:r>
+            <w:r>
+              <w:rPr>
+                <w:noProof/>
+                <w:webHidden/>
+              </w:rPr>
+              <w:fldChar w:fldCharType="separate"/>
+            </w:r>
+            <w:r>
+              <w:rPr>
+                <w:noProof/>
+                <w:webHidden/>
+              </w:rPr>
+              <w:t>6</w:t>
+            </w:r>
+            <w:r>
+              <w:rPr>
+                <w:noProof/>
+                <w:webHidden/>
+              </w:rPr>
+              <w:fldChar w:fldCharType="end"/>
+            </w:r>
+          </w:hyperlink>
+        </w:p>
+        <w:p>
+          <w:pPr>
+            <w:pStyle w:val="21"/>
+            <w:tabs>
+              <w:tab w:val="right" w:leader="dot" w:pos="9628"/>
+            </w:tabs>
+            <w:rPr>
+              <w:rFonts w:asciiTheme="minorHAnsi" w:eastAsiaTheme="minorEastAsia" w:hAnsiTheme="minorHAnsi" w:cstheme="minorBidi"/>
+              <w:noProof/>
+              <w:sz w:val="22"/>
+              <w:lang w:eastAsia="ru-RU"/>
+            </w:rPr>
+          </w:pPr>
+          <w:hyperlink w:anchor="_Toc442388244" w:history="1">
+            <w:r>
+              <w:rPr>
+                <w:rStyle w:val="a8"/>
+                <w:noProof/>
+              </w:rPr>
+              <w:t>1.2. Требования к информационному обеспечению для систем управления жизненным циклом продукции</w:t>
+            </w:r>
+            <w:r>
+              <w:rPr>
+                <w:noProof/>
+                <w:webHidden/>
+              </w:rPr>
+              <w:tab/>
+            </w:r>
+            <w:r>
+              <w:rPr>
+                <w:noProof/>
+                <w:webHidden/>
+              </w:rPr>
+              <w:fldChar w:fldCharType="begin"/>
+            </w:r>
+            <w:r>
+              <w:rPr>
+                <w:noProof/>
+                <w:webHidden/>
+              </w:rPr>
+              <w:instrText xml:space="preserve"> PAGEREF _Toc442388244 \h </w:instrText>
+            </w:r>
+            <w:r>
+              <w:rPr>
+                <w:noProof/>
+                <w:webHidden/>
+              </w:rPr>
+            </w:r>
+            <w:r>
+              <w:rPr>
+                <w:noProof/>
+                <w:webHidden/>
+              </w:rPr>
+              <w:fldChar w:fldCharType="separate"/>
+            </w:r>
+            <w:r>
+              <w:rPr>
+                <w:noProof/>
+                <w:webHidden/>
+              </w:rPr>
+              <w:t>6</w:t>
+            </w:r>
+            <w:r>
+              <w:rPr>
+                <w:noProof/>
+                <w:webHidden/>
+              </w:rPr>
+              <w:fldChar w:fldCharType="end"/>
+            </w:r>
+          </w:hyperlink>
+        </w:p>
+        <w:p>
+          <w:pPr>
+            <w:pStyle w:val="21"/>
+            <w:tabs>
+              <w:tab w:val="right" w:leader="dot" w:pos="9628"/>
+            </w:tabs>
+            <w:rPr>
+              <w:rFonts w:asciiTheme="minorHAnsi" w:eastAsiaTheme="minorEastAsia" w:hAnsiTheme="minorHAnsi" w:cstheme="minorBidi"/>
+              <w:noProof/>
+              <w:sz w:val="22"/>
+              <w:lang w:eastAsia="ru-RU"/>
+            </w:rPr>
+          </w:pPr>
+          <w:hyperlink w:anchor="_Toc442388245" w:history="1">
+            <w:r>
+              <w:rPr>
+                <w:rStyle w:val="a8"/>
+                <w:noProof/>
+              </w:rPr>
+              <w:t>1.3. Методы разработки информационного обеспечения для систем управления жизненным циклом продукции</w:t>
+            </w:r>
+            <w:r>
+              <w:rPr>
+                <w:noProof/>
+                <w:webHidden/>
+              </w:rPr>
+              <w:tab/>
+            </w:r>
+            <w:r>
+              <w:rPr>
+                <w:noProof/>
+                <w:webHidden/>
+              </w:rPr>
+              <w:fldChar w:fldCharType="begin"/>
+            </w:r>
+            <w:r>
+              <w:rPr>
+                <w:noProof/>
+                <w:webHidden/>
+              </w:rPr>
+              <w:instrText xml:space="preserve"> PAGEREF _Toc442388245 \h </w:instrText>
+            </w:r>
+            <w:r>
+              <w:rPr>
+                <w:noProof/>
+                <w:webHidden/>
+              </w:rPr>
+            </w:r>
+            <w:r>
+              <w:rPr>
+                <w:noProof/>
+                <w:webHidden/>
+              </w:rPr>
+              <w:fldChar w:fldCharType="separate"/>
+            </w:r>
+            <w:r>
+              <w:rPr>
+                <w:noProof/>
+                <w:webHidden/>
+              </w:rPr>
+              <w:t>6</w:t>
             </w:r>
             <w:r>
               <w:rPr>
@@ -890,15 +1134,657 @@
               <w:tab w:val="right" w:leader="dot" w:pos="9628"/>
             </w:tabs>
             <w:rPr>
+              <w:rFonts w:asciiTheme="minorHAnsi" w:eastAsiaTheme="minorEastAsia" w:hAnsiTheme="minorHAnsi" w:cstheme="minorBidi"/>
               <w:noProof/>
+              <w:sz w:val="22"/>
+              <w:lang w:eastAsia="ru-RU"/>
             </w:rPr>
           </w:pPr>
-          <w:hyperlink w:anchor="_Toc440222176" w:history="1">
+          <w:hyperlink w:anchor="_Toc442388246" w:history="1">
             <w:r>
               <w:rPr>
                 <w:rStyle w:val="a8"/>
                 <w:noProof/>
               </w:rPr>
+              <w:t>ГЛАВА 2: АНАЛИЗ ЭФФЕКТИВНОСТИ СУЩЕСТВУЮЩЕГО ИНФОРМАЦИОННОГО ОБЕСПЕЧЕНИЯ ДЛЯ СИСТЕМЫ УПРАВЛЕНИЯ ЖИЗНЕННЫМ ЦИКЛОМ ПРОДУКЦИИ</w:t>
+            </w:r>
+            <w:r>
+              <w:rPr>
+                <w:noProof/>
+                <w:webHidden/>
+              </w:rPr>
+              <w:tab/>
+            </w:r>
+            <w:r>
+              <w:rPr>
+                <w:noProof/>
+                <w:webHidden/>
+              </w:rPr>
+              <w:fldChar w:fldCharType="begin"/>
+            </w:r>
+            <w:r>
+              <w:rPr>
+                <w:noProof/>
+                <w:webHidden/>
+              </w:rPr>
+              <w:instrText xml:space="preserve"> PAGEREF _Toc442388246 \h </w:instrText>
+            </w:r>
+            <w:r>
+              <w:rPr>
+                <w:noProof/>
+                <w:webHidden/>
+              </w:rPr>
+            </w:r>
+            <w:r>
+              <w:rPr>
+                <w:noProof/>
+                <w:webHidden/>
+              </w:rPr>
+              <w:fldChar w:fldCharType="separate"/>
+            </w:r>
+            <w:r>
+              <w:rPr>
+                <w:noProof/>
+                <w:webHidden/>
+              </w:rPr>
+              <w:t>7</w:t>
+            </w:r>
+            <w:r>
+              <w:rPr>
+                <w:noProof/>
+                <w:webHidden/>
+              </w:rPr>
+              <w:fldChar w:fldCharType="end"/>
+            </w:r>
+          </w:hyperlink>
+        </w:p>
+        <w:p>
+          <w:pPr>
+            <w:pStyle w:val="21"/>
+            <w:tabs>
+              <w:tab w:val="right" w:leader="dot" w:pos="9628"/>
+            </w:tabs>
+            <w:rPr>
+              <w:rFonts w:asciiTheme="minorHAnsi" w:eastAsiaTheme="minorEastAsia" w:hAnsiTheme="minorHAnsi" w:cstheme="minorBidi"/>
+              <w:noProof/>
+              <w:sz w:val="22"/>
+              <w:lang w:eastAsia="ru-RU"/>
+            </w:rPr>
+          </w:pPr>
+          <w:hyperlink w:anchor="_Toc442388247" w:history="1">
+            <w:r>
+              <w:rPr>
+                <w:rStyle w:val="a8"/>
+                <w:noProof/>
+              </w:rPr>
+              <w:t>2.2 Назначение, состав и структура действующей системы управления жизненным циклом продукции</w:t>
+            </w:r>
+            <w:r>
+              <w:rPr>
+                <w:noProof/>
+                <w:webHidden/>
+              </w:rPr>
+              <w:tab/>
+            </w:r>
+            <w:r>
+              <w:rPr>
+                <w:noProof/>
+                <w:webHidden/>
+              </w:rPr>
+              <w:fldChar w:fldCharType="begin"/>
+            </w:r>
+            <w:r>
+              <w:rPr>
+                <w:noProof/>
+                <w:webHidden/>
+              </w:rPr>
+              <w:instrText xml:space="preserve"> PAGEREF _Toc442388247 \h </w:instrText>
+            </w:r>
+            <w:r>
+              <w:rPr>
+                <w:noProof/>
+                <w:webHidden/>
+              </w:rPr>
+            </w:r>
+            <w:r>
+              <w:rPr>
+                <w:noProof/>
+                <w:webHidden/>
+              </w:rPr>
+              <w:fldChar w:fldCharType="separate"/>
+            </w:r>
+            <w:r>
+              <w:rPr>
+                <w:noProof/>
+                <w:webHidden/>
+              </w:rPr>
+              <w:t>7</w:t>
+            </w:r>
+            <w:r>
+              <w:rPr>
+                <w:noProof/>
+                <w:webHidden/>
+              </w:rPr>
+              <w:fldChar w:fldCharType="end"/>
+            </w:r>
+          </w:hyperlink>
+        </w:p>
+        <w:p>
+          <w:pPr>
+            <w:pStyle w:val="21"/>
+            <w:tabs>
+              <w:tab w:val="right" w:leader="dot" w:pos="9628"/>
+            </w:tabs>
+            <w:rPr>
+              <w:rFonts w:asciiTheme="minorHAnsi" w:eastAsiaTheme="minorEastAsia" w:hAnsiTheme="minorHAnsi" w:cstheme="minorBidi"/>
+              <w:noProof/>
+              <w:sz w:val="22"/>
+              <w:lang w:eastAsia="ru-RU"/>
+            </w:rPr>
+          </w:pPr>
+          <w:hyperlink w:anchor="_Toc442388248" w:history="1">
+            <w:r>
+              <w:rPr>
+                <w:rStyle w:val="a8"/>
+                <w:noProof/>
+              </w:rPr>
+              <w:t>2.3. Анализ функционирования информационного обеспечения системы управления жизненным циклом продукции</w:t>
+            </w:r>
+            <w:r>
+              <w:rPr>
+                <w:noProof/>
+                <w:webHidden/>
+              </w:rPr>
+              <w:tab/>
+            </w:r>
+            <w:r>
+              <w:rPr>
+                <w:noProof/>
+                <w:webHidden/>
+              </w:rPr>
+              <w:fldChar w:fldCharType="begin"/>
+            </w:r>
+            <w:r>
+              <w:rPr>
+                <w:noProof/>
+                <w:webHidden/>
+              </w:rPr>
+              <w:instrText xml:space="preserve"> PAGEREF _Toc442388248 \h </w:instrText>
+            </w:r>
+            <w:r>
+              <w:rPr>
+                <w:noProof/>
+                <w:webHidden/>
+              </w:rPr>
+            </w:r>
+            <w:r>
+              <w:rPr>
+                <w:noProof/>
+                <w:webHidden/>
+              </w:rPr>
+              <w:fldChar w:fldCharType="separate"/>
+            </w:r>
+            <w:r>
+              <w:rPr>
+                <w:noProof/>
+                <w:webHidden/>
+              </w:rPr>
+              <w:t>7</w:t>
+            </w:r>
+            <w:r>
+              <w:rPr>
+                <w:noProof/>
+                <w:webHidden/>
+              </w:rPr>
+              <w:fldChar w:fldCharType="end"/>
+            </w:r>
+          </w:hyperlink>
+        </w:p>
+        <w:p>
+          <w:pPr>
+            <w:pStyle w:val="21"/>
+            <w:tabs>
+              <w:tab w:val="right" w:leader="dot" w:pos="9628"/>
+            </w:tabs>
+            <w:rPr>
+              <w:rFonts w:asciiTheme="minorHAnsi" w:eastAsiaTheme="minorEastAsia" w:hAnsiTheme="minorHAnsi" w:cstheme="minorBidi"/>
+              <w:noProof/>
+              <w:sz w:val="22"/>
+              <w:lang w:eastAsia="ru-RU"/>
+            </w:rPr>
+          </w:pPr>
+          <w:hyperlink w:anchor="_Toc442388249" w:history="1">
+            <w:r>
+              <w:rPr>
+                <w:rStyle w:val="a8"/>
+                <w:noProof/>
+              </w:rPr>
+              <w:t>2.4. Оценка эффективности применения информационного обеспечения системы управления жизненным циклом продукции</w:t>
+            </w:r>
+            <w:r>
+              <w:rPr>
+                <w:noProof/>
+                <w:webHidden/>
+              </w:rPr>
+              <w:tab/>
+            </w:r>
+            <w:r>
+              <w:rPr>
+                <w:noProof/>
+                <w:webHidden/>
+              </w:rPr>
+              <w:fldChar w:fldCharType="begin"/>
+            </w:r>
+            <w:r>
+              <w:rPr>
+                <w:noProof/>
+                <w:webHidden/>
+              </w:rPr>
+              <w:instrText xml:space="preserve"> PAGEREF _Toc442388249 \h </w:instrText>
+            </w:r>
+            <w:r>
+              <w:rPr>
+                <w:noProof/>
+                <w:webHidden/>
+              </w:rPr>
+            </w:r>
+            <w:r>
+              <w:rPr>
+                <w:noProof/>
+                <w:webHidden/>
+              </w:rPr>
+              <w:fldChar w:fldCharType="separate"/>
+            </w:r>
+            <w:r>
+              <w:rPr>
+                <w:noProof/>
+                <w:webHidden/>
+              </w:rPr>
+              <w:t>7</w:t>
+            </w:r>
+            <w:r>
+              <w:rPr>
+                <w:noProof/>
+                <w:webHidden/>
+              </w:rPr>
+              <w:fldChar w:fldCharType="end"/>
+            </w:r>
+          </w:hyperlink>
+        </w:p>
+        <w:p>
+          <w:pPr>
+            <w:pStyle w:val="11"/>
+            <w:tabs>
+              <w:tab w:val="right" w:leader="dot" w:pos="9628"/>
+            </w:tabs>
+            <w:rPr>
+              <w:rFonts w:asciiTheme="minorHAnsi" w:eastAsiaTheme="minorEastAsia" w:hAnsiTheme="minorHAnsi" w:cstheme="minorBidi"/>
+              <w:noProof/>
+              <w:sz w:val="22"/>
+              <w:lang w:eastAsia="ru-RU"/>
+            </w:rPr>
+          </w:pPr>
+          <w:hyperlink w:anchor="_Toc442388250" w:history="1">
+            <w:r>
+              <w:rPr>
+                <w:rStyle w:val="a8"/>
+                <w:noProof/>
+              </w:rPr>
+              <w:t>ГЛАВА 3: РАЗРАБОТКА РЕКОМЕНДАЦИЙ ПО СОВЕРШЕНСТВОВАНИЮ ИНФОРМАЦИОННОГО ОБЕСПЕЧЕНИЯ СИСТЕМЫ УПРАВЛЕНИЯ ЖИЗНЕННЫМ ЦИКЛОМ ПРОДУКЦИИ</w:t>
+            </w:r>
+            <w:r>
+              <w:rPr>
+                <w:noProof/>
+                <w:webHidden/>
+              </w:rPr>
+              <w:tab/>
+            </w:r>
+            <w:r>
+              <w:rPr>
+                <w:noProof/>
+                <w:webHidden/>
+              </w:rPr>
+              <w:fldChar w:fldCharType="begin"/>
+            </w:r>
+            <w:r>
+              <w:rPr>
+                <w:noProof/>
+                <w:webHidden/>
+              </w:rPr>
+              <w:instrText xml:space="preserve"> PAGEREF _Toc442388250 \h </w:instrText>
+            </w:r>
+            <w:r>
+              <w:rPr>
+                <w:noProof/>
+                <w:webHidden/>
+              </w:rPr>
+            </w:r>
+            <w:r>
+              <w:rPr>
+                <w:noProof/>
+                <w:webHidden/>
+              </w:rPr>
+              <w:fldChar w:fldCharType="separate"/>
+            </w:r>
+            <w:r>
+              <w:rPr>
+                <w:noProof/>
+                <w:webHidden/>
+              </w:rPr>
+              <w:t>8</w:t>
+            </w:r>
+            <w:r>
+              <w:rPr>
+                <w:noProof/>
+                <w:webHidden/>
+              </w:rPr>
+              <w:fldChar w:fldCharType="end"/>
+            </w:r>
+          </w:hyperlink>
+        </w:p>
+        <w:p>
+          <w:pPr>
+            <w:pStyle w:val="21"/>
+            <w:tabs>
+              <w:tab w:val="right" w:leader="dot" w:pos="9628"/>
+            </w:tabs>
+            <w:rPr>
+              <w:rFonts w:asciiTheme="minorHAnsi" w:eastAsiaTheme="minorEastAsia" w:hAnsiTheme="minorHAnsi" w:cstheme="minorBidi"/>
+              <w:noProof/>
+              <w:sz w:val="22"/>
+              <w:lang w:eastAsia="ru-RU"/>
+            </w:rPr>
+          </w:pPr>
+          <w:hyperlink w:anchor="_Toc442388251" w:history="1">
+            <w:r>
+              <w:rPr>
+                <w:rStyle w:val="a8"/>
+                <w:noProof/>
+              </w:rPr>
+              <w:t>3.1 Разработка системы преобразования данных для внесения в информационную систему</w:t>
+            </w:r>
+            <w:r>
+              <w:rPr>
+                <w:noProof/>
+                <w:webHidden/>
+              </w:rPr>
+              <w:tab/>
+            </w:r>
+            <w:r>
+              <w:rPr>
+                <w:noProof/>
+                <w:webHidden/>
+              </w:rPr>
+              <w:fldChar w:fldCharType="begin"/>
+            </w:r>
+            <w:r>
+              <w:rPr>
+                <w:noProof/>
+                <w:webHidden/>
+              </w:rPr>
+              <w:instrText xml:space="preserve"> PAGEREF _Toc442388251 \h </w:instrText>
+            </w:r>
+            <w:r>
+              <w:rPr>
+                <w:noProof/>
+                <w:webHidden/>
+              </w:rPr>
+            </w:r>
+            <w:r>
+              <w:rPr>
+                <w:noProof/>
+                <w:webHidden/>
+              </w:rPr>
+              <w:fldChar w:fldCharType="separate"/>
+            </w:r>
+            <w:r>
+              <w:rPr>
+                <w:noProof/>
+                <w:webHidden/>
+              </w:rPr>
+              <w:t>8</w:t>
+            </w:r>
+            <w:r>
+              <w:rPr>
+                <w:noProof/>
+                <w:webHidden/>
+              </w:rPr>
+              <w:fldChar w:fldCharType="end"/>
+            </w:r>
+          </w:hyperlink>
+        </w:p>
+        <w:p>
+          <w:pPr>
+            <w:pStyle w:val="21"/>
+            <w:tabs>
+              <w:tab w:val="right" w:leader="dot" w:pos="9628"/>
+            </w:tabs>
+            <w:rPr>
+              <w:rFonts w:asciiTheme="minorHAnsi" w:eastAsiaTheme="minorEastAsia" w:hAnsiTheme="minorHAnsi" w:cstheme="minorBidi"/>
+              <w:noProof/>
+              <w:sz w:val="22"/>
+              <w:lang w:eastAsia="ru-RU"/>
+            </w:rPr>
+          </w:pPr>
+          <w:hyperlink w:anchor="_Toc442388252" w:history="1">
+            <w:r>
+              <w:rPr>
+                <w:rStyle w:val="a8"/>
+                <w:noProof/>
+              </w:rPr>
+              <w:t>3.2 Разработка системы представления данных конечным пользователям</w:t>
+            </w:r>
+            <w:r>
+              <w:rPr>
+                <w:noProof/>
+                <w:webHidden/>
+              </w:rPr>
+              <w:tab/>
+            </w:r>
+            <w:r>
+              <w:rPr>
+                <w:noProof/>
+                <w:webHidden/>
+              </w:rPr>
+              <w:fldChar w:fldCharType="begin"/>
+            </w:r>
+            <w:r>
+              <w:rPr>
+                <w:noProof/>
+                <w:webHidden/>
+              </w:rPr>
+              <w:instrText xml:space="preserve"> PAGEREF _Toc442388252 \h </w:instrText>
+            </w:r>
+            <w:r>
+              <w:rPr>
+                <w:noProof/>
+                <w:webHidden/>
+              </w:rPr>
+            </w:r>
+            <w:r>
+              <w:rPr>
+                <w:noProof/>
+                <w:webHidden/>
+              </w:rPr>
+              <w:fldChar w:fldCharType="separate"/>
+            </w:r>
+            <w:r>
+              <w:rPr>
+                <w:noProof/>
+                <w:webHidden/>
+              </w:rPr>
+              <w:t>8</w:t>
+            </w:r>
+            <w:r>
+              <w:rPr>
+                <w:noProof/>
+                <w:webHidden/>
+              </w:rPr>
+              <w:fldChar w:fldCharType="end"/>
+            </w:r>
+          </w:hyperlink>
+        </w:p>
+        <w:p>
+          <w:pPr>
+            <w:pStyle w:val="21"/>
+            <w:tabs>
+              <w:tab w:val="right" w:leader="dot" w:pos="9628"/>
+            </w:tabs>
+            <w:rPr>
+              <w:rFonts w:asciiTheme="minorHAnsi" w:eastAsiaTheme="minorEastAsia" w:hAnsiTheme="minorHAnsi" w:cstheme="minorBidi"/>
+              <w:noProof/>
+              <w:sz w:val="22"/>
+              <w:lang w:eastAsia="ru-RU"/>
+            </w:rPr>
+          </w:pPr>
+          <w:hyperlink w:anchor="_Toc442388253" w:history="1">
+            <w:r>
+              <w:rPr>
+                <w:rStyle w:val="a8"/>
+                <w:noProof/>
+              </w:rPr>
+              <w:t>3.3 Разработка модели передачи данных из системы управления жизненным циклом в другие информационные системы предприятия</w:t>
+            </w:r>
+            <w:r>
+              <w:rPr>
+                <w:noProof/>
+                <w:webHidden/>
+              </w:rPr>
+              <w:tab/>
+            </w:r>
+            <w:r>
+              <w:rPr>
+                <w:noProof/>
+                <w:webHidden/>
+              </w:rPr>
+              <w:fldChar w:fldCharType="begin"/>
+            </w:r>
+            <w:r>
+              <w:rPr>
+                <w:noProof/>
+                <w:webHidden/>
+              </w:rPr>
+              <w:instrText xml:space="preserve"> PAGEREF _Toc442388253 \h </w:instrText>
+            </w:r>
+            <w:r>
+              <w:rPr>
+                <w:noProof/>
+                <w:webHidden/>
+              </w:rPr>
+            </w:r>
+            <w:r>
+              <w:rPr>
+                <w:noProof/>
+                <w:webHidden/>
+              </w:rPr>
+              <w:fldChar w:fldCharType="separate"/>
+            </w:r>
+            <w:r>
+              <w:rPr>
+                <w:noProof/>
+                <w:webHidden/>
+              </w:rPr>
+              <w:t>8</w:t>
+            </w:r>
+            <w:r>
+              <w:rPr>
+                <w:noProof/>
+                <w:webHidden/>
+              </w:rPr>
+              <w:fldChar w:fldCharType="end"/>
+            </w:r>
+          </w:hyperlink>
+        </w:p>
+        <w:p>
+          <w:pPr>
+            <w:pStyle w:val="21"/>
+            <w:tabs>
+              <w:tab w:val="right" w:leader="dot" w:pos="9628"/>
+            </w:tabs>
+            <w:rPr>
+              <w:rFonts w:asciiTheme="minorHAnsi" w:eastAsiaTheme="minorEastAsia" w:hAnsiTheme="minorHAnsi" w:cstheme="minorBidi"/>
+              <w:noProof/>
+              <w:sz w:val="22"/>
+              <w:lang w:eastAsia="ru-RU"/>
+            </w:rPr>
+          </w:pPr>
+          <w:hyperlink w:anchor="_Toc442388254" w:history="1">
+            <w:r>
+              <w:rPr>
+                <w:rStyle w:val="a8"/>
+                <w:noProof/>
+              </w:rPr>
+              <w:t>3.4 Внесение изменений в информационную систему</w:t>
+            </w:r>
+            <w:r>
+              <w:rPr>
+                <w:noProof/>
+                <w:webHidden/>
+              </w:rPr>
+              <w:tab/>
+            </w:r>
+            <w:r>
+              <w:rPr>
+                <w:noProof/>
+                <w:webHidden/>
+              </w:rPr>
+              <w:fldChar w:fldCharType="begin"/>
+            </w:r>
+            <w:r>
+              <w:rPr>
+                <w:noProof/>
+                <w:webHidden/>
+              </w:rPr>
+              <w:instrText xml:space="preserve"> PAGEREF _Toc442388254 \h </w:instrText>
+            </w:r>
+            <w:r>
+              <w:rPr>
+                <w:noProof/>
+                <w:webHidden/>
+              </w:rPr>
+            </w:r>
+            <w:r>
+              <w:rPr>
+                <w:noProof/>
+                <w:webHidden/>
+              </w:rPr>
+              <w:fldChar w:fldCharType="separate"/>
+            </w:r>
+            <w:r>
+              <w:rPr>
+                <w:noProof/>
+                <w:webHidden/>
+              </w:rPr>
+              <w:t>8</w:t>
+            </w:r>
+            <w:r>
+              <w:rPr>
+                <w:noProof/>
+                <w:webHidden/>
+              </w:rPr>
+              <w:fldChar w:fldCharType="end"/>
+            </w:r>
+          </w:hyperlink>
+        </w:p>
+        <w:p>
+          <w:pPr>
+            <w:pStyle w:val="11"/>
+            <w:tabs>
+              <w:tab w:val="right" w:leader="dot" w:pos="9628"/>
+            </w:tabs>
+            <w:rPr>
+              <w:rFonts w:asciiTheme="minorHAnsi" w:eastAsiaTheme="minorEastAsia" w:hAnsiTheme="minorHAnsi" w:cstheme="minorBidi"/>
+              <w:noProof/>
+              <w:sz w:val="22"/>
+              <w:lang w:eastAsia="ru-RU"/>
+            </w:rPr>
+          </w:pPr>
+          <w:hyperlink w:anchor="_Toc442388255" w:history="1">
+            <w:r>
+              <w:rPr>
+                <w:rStyle w:val="a8"/>
+                <w:noProof/>
+              </w:rPr>
               <w:t>ЗАКЛЮЧЕНИЕ</w:t>
             </w:r>
             <w:r>
@@ -920,7 +1806,7 @@
                 <w:noProof/>
                 <w:webHidden/>
               </w:rPr>
-              <w:instrText xml:space="preserve"> PAGEREF _Toc440222176 \h </w:instrText>
+              <w:instrText xml:space="preserve"> PAGEREF _Toc442388255 \h </w:instrText>
             </w:r>
             <w:r>
               <w:rPr>
@@ -940,7 +1826,78 @@
                 <w:noProof/>
                 <w:webHidden/>
               </w:rPr>
-              <w:t>6</w:t>
+              <w:t>9</w:t>
+            </w:r>
+            <w:r>
+              <w:rPr>
+                <w:noProof/>
+                <w:webHidden/>
+              </w:rPr>
+              <w:fldChar w:fldCharType="end"/>
+            </w:r>
+          </w:hyperlink>
+        </w:p>
+        <w:p>
+          <w:pPr>
+            <w:pStyle w:val="11"/>
+            <w:tabs>
+              <w:tab w:val="right" w:leader="dot" w:pos="9628"/>
+            </w:tabs>
+            <w:rPr>
+              <w:rFonts w:asciiTheme="minorHAnsi" w:eastAsiaTheme="minorEastAsia" w:hAnsiTheme="minorHAnsi" w:cstheme="minorBidi"/>
+              <w:noProof/>
+              <w:sz w:val="22"/>
+              <w:lang w:eastAsia="ru-RU"/>
+            </w:rPr>
+          </w:pPr>
+          <w:hyperlink w:anchor="_Toc442388256" w:history="1">
+            <w:r>
+              <w:rPr>
+                <w:rStyle w:val="a8"/>
+                <w:noProof/>
+              </w:rPr>
+              <w:t>СПИСОК ИСТОЧНИКОВ:</w:t>
+            </w:r>
+            <w:r>
+              <w:rPr>
+                <w:noProof/>
+                <w:webHidden/>
+              </w:rPr>
+              <w:tab/>
+            </w:r>
+            <w:r>
+              <w:rPr>
+                <w:noProof/>
+                <w:webHidden/>
+              </w:rPr>
+              <w:fldChar w:fldCharType="begin"/>
+            </w:r>
+            <w:r>
+              <w:rPr>
+                <w:noProof/>
+                <w:webHidden/>
+              </w:rPr>
+              <w:instrText xml:space="preserve"> PAGEREF _Toc442388256 \h </w:instrText>
+            </w:r>
+            <w:r>
+              <w:rPr>
+                <w:noProof/>
+                <w:webHidden/>
+              </w:rPr>
+            </w:r>
+            <w:r>
+              <w:rPr>
+                <w:noProof/>
+                <w:webHidden/>
+              </w:rPr>
+              <w:fldChar w:fldCharType="separate"/>
+            </w:r>
+            <w:r>
+              <w:rPr>
+                <w:noProof/>
+                <w:webHidden/>
+              </w:rPr>
+              <w:t>10</w:t>
             </w:r>
             <w:r>
               <w:rPr>
@@ -1019,6 +1976,7 @@
     </w:p>
     <w:p>
       <w:r>
+        <w:lastRenderedPageBreak/>
         <w:t xml:space="preserve">1 глава </w:t>
       </w:r>
       <w:r>
@@ -1030,7 +1988,6 @@
     </w:p>
     <w:p>
       <w:r>
-        <w:lastRenderedPageBreak/>
         <w:t>Рекомендуется следующее распределение текста по разделам: введение - не более двух - трех страниц, главы - не более 20 – 25 страниц, заключение — не более трех - пяти страниц. Объем основной части –55-70 страниц</w:t>
       </w:r>
     </w:p>
@@ -1045,7 +2002,7 @@
       <w:pPr>
         <w:pStyle w:val="1"/>
       </w:pPr>
-      <w:bookmarkStart w:id="0" w:name="_Toc440222174"/>
+      <w:bookmarkStart w:id="0" w:name="_Toc442388241"/>
       <w:r>
         <w:lastRenderedPageBreak/>
         <w:t>ВВЕДЕНИЕ</w:t>
@@ -1056,239 +2013,267 @@
       <w:pPr>
         <w:pStyle w:val="1"/>
       </w:pPr>
-      <w:bookmarkStart w:id="1" w:name="_Toc440222175"/>
+      <w:bookmarkStart w:id="1" w:name="_Toc442388242"/>
       <w:r>
         <w:lastRenderedPageBreak/>
-        <w:t>ГЛАВА 1</w:t>
+        <w:t>ГЛАВА 1: ТЕОРЕТИЧЕСКИЕ ОСНОВЫ РАЗРАБОТКИ ИНФОРМАЦИОННОГО ОБЕСПЕЧЕНИЯ ДЛЯ СИСТЕМ УПРАВЛЕНИЯ ЖИЗНЕННЫМ ЦИКЛОМ</w:t>
       </w:r>
       <w:bookmarkEnd w:id="1"/>
     </w:p>
     <w:p>
-      <w:bookmarkStart w:id="2" w:name="_Toc440222176"/>
-    </w:p>
-    <w:p>
-      <w:r>
-        <w:t>Управление жизненным циклом – это стратегия осуществления бизнеса, основанная на принятии системных бизнес-решений, поддерживающих совместную разработку, управление, распространение и использование информации о спецификации изделия в рамках предприятия от создания концепции до окончания жизненного цикла изделия и прекращения поддержки. УЖЦ обеспечивает интеграцию персонала, бизнес-систем, производственных процессов и информации.</w:t>
-      </w:r>
-      <w:r>
-        <w:t xml:space="preserve"> [</w:t>
-      </w:r>
-      <w:r>
-        <w:endnoteReference w:id="2"/>
-      </w:r>
-      <w:r>
-        <w:t>]</w:t>
-      </w:r>
-    </w:p>
-    <w:p>
-      <w:r>
-        <w:t>В общем случае, можно выделить следующие этапы жизненного цикла изделия:</w:t>
-      </w:r>
-      <w:r>
-        <w:t xml:space="preserve"> </w:t>
-      </w:r>
-      <w:r>
-        <w:t>[</w:t>
-      </w:r>
-      <w:r>
-        <w:endnoteReference w:id="3"/>
-      </w:r>
-      <w:r>
-        <w:t>]</w:t>
-      </w:r>
-    </w:p>
-    <w:p>
-      <w:pPr>
-        <w:pStyle w:val="ab"/>
-        <w:numPr>
-          <w:ilvl w:val="0"/>
-          <w:numId w:val="2"/>
-        </w:numPr>
-        <w:ind w:hanging="720"/>
-      </w:pPr>
-      <w:r>
-        <w:t>М</w:t>
-      </w:r>
-      <w:r>
-        <w:t>аркетинговы</w:t>
-      </w:r>
-      <w:r>
-        <w:t>е исследования</w:t>
-      </w:r>
-    </w:p>
-    <w:p>
-      <w:pPr>
-        <w:pStyle w:val="ab"/>
-        <w:numPr>
-          <w:ilvl w:val="0"/>
-          <w:numId w:val="2"/>
-        </w:numPr>
-        <w:ind w:hanging="720"/>
-      </w:pPr>
-      <w:r>
-        <w:t>Проектирование</w:t>
-      </w:r>
-    </w:p>
-    <w:p>
-      <w:pPr>
-        <w:pStyle w:val="ab"/>
-        <w:numPr>
-          <w:ilvl w:val="0"/>
-          <w:numId w:val="2"/>
-        </w:numPr>
-        <w:ind w:hanging="720"/>
-      </w:pPr>
-      <w:r>
-        <w:t>Технологическая</w:t>
-      </w:r>
-      <w:r>
-        <w:t xml:space="preserve"> подготовк</w:t>
-      </w:r>
-      <w:r>
-        <w:t>а</w:t>
-      </w:r>
-      <w:r>
-        <w:t xml:space="preserve"> производства (ТПП)</w:t>
-      </w:r>
-    </w:p>
-    <w:p>
-      <w:pPr>
-        <w:pStyle w:val="ab"/>
-        <w:numPr>
-          <w:ilvl w:val="0"/>
-          <w:numId w:val="2"/>
-        </w:numPr>
-        <w:ind w:hanging="720"/>
-      </w:pPr>
-      <w:r>
-        <w:t>Собственно производство</w:t>
-      </w:r>
-    </w:p>
-    <w:p>
-      <w:pPr>
-        <w:pStyle w:val="ab"/>
-        <w:numPr>
-          <w:ilvl w:val="0"/>
-          <w:numId w:val="2"/>
-        </w:numPr>
-        <w:ind w:hanging="720"/>
-      </w:pPr>
-      <w:r>
-        <w:t>Послепродажное обслуживание</w:t>
-      </w:r>
-    </w:p>
-    <w:p>
-      <w:pPr>
-        <w:pStyle w:val="ab"/>
-        <w:numPr>
-          <w:ilvl w:val="0"/>
-          <w:numId w:val="2"/>
-        </w:numPr>
-        <w:ind w:hanging="720"/>
-      </w:pPr>
-      <w:r>
-        <w:t>Эксплуатация</w:t>
-      </w:r>
-      <w:r>
-        <w:t xml:space="preserve"> продукции</w:t>
-      </w:r>
-    </w:p>
-    <w:p>
-      <w:pPr>
-        <w:pStyle w:val="ab"/>
-        <w:numPr>
-          <w:ilvl w:val="0"/>
-          <w:numId w:val="2"/>
-        </w:numPr>
-        <w:ind w:hanging="720"/>
-      </w:pPr>
-      <w:r>
-        <w:t>У</w:t>
-      </w:r>
-      <w:r>
-        <w:t>тилизаци</w:t>
-      </w:r>
-      <w:r>
-        <w:t>я</w:t>
-      </w:r>
-    </w:p>
-    <w:p>
-      <w:r>
-        <w:t xml:space="preserve">Системы управления жизненным циклом – это комплексные информационные системы, включающие в себя множество подсистем, в том числе хранение и обработку данных, управление базами данных, автоматическое проектирование, коллективную разработку и др. </w:t>
-      </w:r>
-      <w:r>
-        <w:t>Они направлены</w:t>
-      </w:r>
-      <w:r>
-        <w:t xml:space="preserve"> на повышение эффективности поддержки полного жизненного цикла продукта компании с помощью процессов, обеспечивающих коллективные разработки на протяжении всего жизненного цикла в масштабах партнерских сетей, технологий поддержки разработки изделий и усовершенствования производственных процессов, а также методов стимулирования инноваций на всех этапах. </w:t>
-      </w:r>
-    </w:p>
-    <w:p>
-      <w:r>
-        <w:t xml:space="preserve">На данном этапе развития бизнес-систем СУЖЦ представляет собой решение в масштабе предприятия, они занимают значительное место среди </w:t>
-      </w:r>
+      <w:pPr>
+        <w:rPr>
+          <w:lang w:eastAsia="ru-RU"/>
+        </w:rPr>
+      </w:pPr>
+    </w:p>
+    <w:p>
+      <w:pPr>
+        <w:pStyle w:val="2"/>
+      </w:pPr>
+      <w:bookmarkStart w:id="2" w:name="_Toc442388243"/>
+      <w:r>
+        <w:t>1.1. Сущность и особенности разработки информационного обеспечения для управления жизненным циклом продукции</w:t>
+      </w:r>
+      <w:bookmarkEnd w:id="2"/>
+    </w:p>
+    <w:p>
+      <w:pPr>
+        <w:rPr>
+          <w:lang w:val="en-US" w:eastAsia="ru-RU"/>
+        </w:rPr>
+      </w:pPr>
+    </w:p>
+    <w:p>
+      <w:pPr>
+        <w:rPr>
+          <w:lang w:val="en-US" w:eastAsia="ru-RU"/>
+        </w:rPr>
+      </w:pPr>
+    </w:p>
+    <w:p>
+      <w:pPr>
+        <w:rPr>
+          <w:lang w:val="en-US" w:eastAsia="ru-RU"/>
+        </w:rPr>
+      </w:pPr>
+    </w:p>
+    <w:p>
+      <w:pPr>
+        <w:rPr>
+          <w:lang w:val="en-US" w:eastAsia="ru-RU"/>
+        </w:rPr>
+      </w:pPr>
+    </w:p>
+    <w:p>
+      <w:pPr>
+        <w:pStyle w:val="2"/>
+        <w:rPr>
+          <w:lang w:val="en-US"/>
+        </w:rPr>
+      </w:pPr>
+      <w:bookmarkStart w:id="3" w:name="_Toc442388244"/>
+      <w:r>
+        <w:t>1.2. Требования к информационному обеспечению для систем управления жизненным циклом продукции</w:t>
+      </w:r>
+      <w:bookmarkEnd w:id="3"/>
+    </w:p>
+    <w:p>
+      <w:pPr>
+        <w:rPr>
+          <w:lang w:val="en-US"/>
+        </w:rPr>
+      </w:pPr>
+    </w:p>
+    <w:p>
+      <w:pPr>
+        <w:rPr>
+          <w:lang w:val="en-US"/>
+        </w:rPr>
+      </w:pPr>
+    </w:p>
+    <w:p>
+      <w:pPr>
+        <w:rPr>
+          <w:lang w:val="en-US"/>
+        </w:rPr>
+      </w:pPr>
+    </w:p>
+    <w:p>
+      <w:pPr>
+        <w:pStyle w:val="2"/>
+      </w:pPr>
+      <w:bookmarkStart w:id="4" w:name="_Toc442388245"/>
+      <w:r>
+        <w:t>1.3. Методы разработки информационного обеспечения для систем управления жизненным циклом продукции</w:t>
+      </w:r>
+      <w:bookmarkEnd w:id="4"/>
+    </w:p>
+    <w:p>
+      <w:pPr>
+        <w:pStyle w:val="1"/>
+      </w:pPr>
+      <w:bookmarkStart w:id="5" w:name="_Toc442388246"/>
       <w:r>
         <w:lastRenderedPageBreak/>
-        <w:t xml:space="preserve">других информационных систем предприятия, обеспечивающих управление информацией об изделиях и операциях. К этим системам относятся: </w:t>
-      </w:r>
-      <w:r>
-        <w:t>Планирование (управление) ресурсами предприятия (</w:t>
-      </w:r>
-      <w:r>
-        <w:t>ERP</w:t>
-      </w:r>
-      <w:r>
-        <w:t>), Управление взаимодействием с клиентом (</w:t>
-      </w:r>
-      <w:r>
-        <w:t>CRM</w:t>
-      </w:r>
-      <w:r>
-        <w:t>) и</w:t>
-      </w:r>
-      <w:r>
-        <w:t xml:space="preserve"> Управление цепочками поставок (</w:t>
-      </w:r>
-      <w:r>
-        <w:t>SCM</w:t>
-      </w:r>
-      <w:r>
-        <w:t xml:space="preserve">). Они </w:t>
-      </w:r>
-      <w:r>
-        <w:t xml:space="preserve">представляли собой диалоговые решения, отражающие материальные аспекты работы с изделием и ведения бизнеса (заказы, запасы, производственный цикл, издержки), тогда как в </w:t>
-      </w:r>
-      <w:r>
-        <w:t>УЖЦ</w:t>
-      </w:r>
-      <w:r>
-        <w:t xml:space="preserve"> рассматривались интеллектуальные активы и управление информацией в соответствующем контексте. </w:t>
-      </w:r>
-    </w:p>
-    <w:p>
-      <w:r>
-        <w:t xml:space="preserve">Для использования СУЖЦ совместно с другими информационными системами, действующими на предприятии, требуется организация </w:t>
-      </w:r>
+        <w:t>ГЛАВА 2: АНАЛИЗ ЭФФЕКТИВНОСТИ СУЩЕСТВУЮЩЕГО ИНФОРМАЦИОННОГО ОБЕСПЕЧЕНИЯ ДЛЯ СИСТЕМЫ УПРАВЛЕНИЯ ЖИЗНЕННЫМ ЦИКЛОМ ПРОДУКЦИИ</w:t>
+      </w:r>
+      <w:bookmarkEnd w:id="5"/>
+    </w:p>
+    <w:p>
+      <w:pPr>
+        <w:ind w:left="709" w:firstLine="0"/>
+      </w:pPr>
+      <w:r>
+        <w:rPr>
+          <w:lang w:eastAsia="ru-RU"/>
+        </w:rPr>
+        <w:br/>
+      </w:r>
+      <w:r>
+        <w:t>2.1 Характеристика ПАО «Радиозавод»</w:t>
+      </w:r>
+    </w:p>
+    <w:p>
+      <w:pPr>
+        <w:ind w:left="709" w:firstLine="0"/>
+      </w:pPr>
+    </w:p>
+    <w:p>
+      <w:pPr>
+        <w:ind w:left="709" w:firstLine="0"/>
+      </w:pPr>
+    </w:p>
+    <w:p>
+      <w:pPr>
+        <w:ind w:left="709" w:firstLine="0"/>
+      </w:pPr>
+    </w:p>
+    <w:p>
+      <w:pPr>
+        <w:pStyle w:val="2"/>
+      </w:pPr>
+      <w:bookmarkStart w:id="6" w:name="_Toc442388247"/>
+      <w:r>
+        <w:t>2.2 Назначение, состав и структура действующей системы управления жизненным циклом продукции</w:t>
+      </w:r>
+      <w:bookmarkEnd w:id="6"/>
     </w:p>
     <w:p/>
+    <w:p/>
+    <w:p/>
+    <w:p>
+      <w:pPr>
+        <w:pStyle w:val="2"/>
+      </w:pPr>
+      <w:bookmarkStart w:id="7" w:name="_Toc442388248"/>
+      <w:r>
+        <w:t>2.3. Анализ функционирования информационного обеспечения системы управления жизненным циклом продукции</w:t>
+      </w:r>
+      <w:bookmarkEnd w:id="7"/>
+    </w:p>
+    <w:p/>
+    <w:p/>
+    <w:p/>
+    <w:p>
+      <w:pPr>
+        <w:pStyle w:val="2"/>
+      </w:pPr>
+      <w:bookmarkStart w:id="8" w:name="_Toc442388249"/>
+      <w:r>
+        <w:t>2.4. Оценка эффективности применения информационного обеспечения системы управления жизненным циклом продукции</w:t>
+      </w:r>
+      <w:bookmarkEnd w:id="8"/>
+    </w:p>
+    <w:p/>
+    <w:p/>
     <w:p>
       <w:pPr>
         <w:pStyle w:val="1"/>
       </w:pPr>
+      <w:bookmarkStart w:id="9" w:name="_Toc442388250"/>
+      <w:r>
+        <w:lastRenderedPageBreak/>
+        <w:t>ГЛАВА 3: РАЗРАБОТКА РЕКОМЕНДАЦИЙ ПО СОВЕРШЕНСТВОВАНИЮ ИНФОРМАЦИОННОГО ОБЕСПЕЧЕНИЯ СИСТЕМЫ УПРАВЛЕНИЯ ЖИЗНЕННЫМ ЦИКЛОМ ПРОДУКЦИИ</w:t>
+      </w:r>
+      <w:bookmarkEnd w:id="9"/>
+    </w:p>
+    <w:p>
+      <w:pPr>
+        <w:ind w:left="709" w:firstLine="0"/>
+      </w:pPr>
+    </w:p>
+    <w:p>
+      <w:pPr>
+        <w:pStyle w:val="2"/>
+      </w:pPr>
+      <w:bookmarkStart w:id="10" w:name="_Toc442388251"/>
+      <w:r>
+        <w:t>3.1 Разработка системы преобразования данных для внесения в информационную систему</w:t>
+      </w:r>
+      <w:bookmarkEnd w:id="10"/>
+    </w:p>
+    <w:p/>
+    <w:p/>
+    <w:p/>
+    <w:p>
+      <w:pPr>
+        <w:pStyle w:val="2"/>
+      </w:pPr>
+      <w:bookmarkStart w:id="11" w:name="_Toc442388252"/>
+      <w:r>
+        <w:t>3.2 Разработка системы представления данных конечным пользователям</w:t>
+      </w:r>
+      <w:bookmarkEnd w:id="11"/>
+    </w:p>
+    <w:p/>
+    <w:p/>
+    <w:p/>
+    <w:p>
+      <w:pPr>
+        <w:pStyle w:val="2"/>
+      </w:pPr>
+      <w:bookmarkStart w:id="12" w:name="_Toc442388253"/>
+      <w:r>
+        <w:t>3.3 Разработка модели передачи данных из системы управления жизненным циклом в другие информационные системы предприятия</w:t>
+      </w:r>
+      <w:bookmarkEnd w:id="12"/>
+    </w:p>
+    <w:p/>
+    <w:p/>
+    <w:p/>
+    <w:p>
+      <w:pPr>
+        <w:pStyle w:val="2"/>
+      </w:pPr>
+      <w:bookmarkStart w:id="13" w:name="_Toc442388254"/>
+      <w:r>
+        <w:t>3.4 Внесение изменений в информационную систему</w:t>
+      </w:r>
+      <w:bookmarkEnd w:id="13"/>
+    </w:p>
+    <w:p/>
+    <w:p>
+      <w:pPr>
+        <w:pStyle w:val="1"/>
+      </w:pPr>
+      <w:bookmarkStart w:id="14" w:name="_Toc442388255"/>
       <w:r>
         <w:lastRenderedPageBreak/>
         <w:t>ЗАКЛЮЧЕНИЕ</w:t>
       </w:r>
-      <w:bookmarkEnd w:id="2"/>
+      <w:bookmarkEnd w:id="14"/>
     </w:p>
     <w:p>
       <w:pPr>
         <w:pStyle w:val="1"/>
       </w:pPr>
+      <w:bookmarkStart w:id="15" w:name="_Toc442388256"/>
       <w:r>
         <w:lastRenderedPageBreak/>
         <w:t>СПИСОК ИСТОЧНИКОВ:</w:t>
       </w:r>
+      <w:bookmarkEnd w:id="15"/>
     </w:p>
     <w:sectPr>
       <w:footerReference w:type="default" r:id="rId11"/>
@@ -1308,7 +2293,7 @@
 
 <file path=word/endnotes.xml><?xml version="1.0" encoding="utf-8"?>
 <w:endnotes xmlns:ve="http://schemas.openxmlformats.org/markup-compatibility/2006" xmlns:o="urn:schemas-microsoft-com:office:office" xmlns:r="http://schemas.openxmlformats.org/officeDocument/2006/relationships" xmlns:m="http://schemas.openxmlformats.org/officeDocument/2006/math" xmlns:v="urn:schemas-microsoft-com:vml" xmlns:wp="http://schemas.openxmlformats.org/drawingml/2006/wordprocessingDrawing" xmlns:w10="urn:schemas-microsoft-com:office:word" xmlns:w="http://schemas.openxmlformats.org/wordprocessingml/2006/main" xmlns:wne="http://schemas.microsoft.com/office/word/2006/wordml">
-  <w:endnote w:type="separator" w:id="0">
+  <w:endnote w:type="separator" w:id="-1">
     <w:p>
       <w:pPr>
         <w:spacing w:line="240" w:lineRule="auto"/>
@@ -1318,7 +2303,7 @@
       </w:r>
     </w:p>
   </w:endnote>
-  <w:endnote w:type="continuationSeparator" w:id="1">
+  <w:endnote w:type="continuationSeparator" w:id="0">
     <w:p>
       <w:pPr>
         <w:spacing w:line="240" w:lineRule="auto"/>
@@ -1327,57 +2312,6 @@
         <w:continuationSeparator/>
       </w:r>
     </w:p>
-  </w:endnote>
-  <w:endnote w:id="2">
-    <w:p>
-      <w:r>
-        <w:endnoteRef/>
-      </w:r>
-      <w:r>
-        <w:t xml:space="preserve"> Управление жизненным циклом изделия / Электронная энциклопедия </w:t>
-      </w:r>
-      <w:r>
-        <w:t>PLM</w:t>
-      </w:r>
-      <w:r>
-        <w:t xml:space="preserve"> // </w:t>
-      </w:r>
-      <w:r>
-        <w:t>URL</w:t>
-      </w:r>
-      <w:r>
-        <w:t>:</w:t>
-      </w:r>
-      <w:r>
-        <w:t xml:space="preserve"> </w:t>
-      </w:r>
-      <w:r>
-        <w:t>http://plmpedia.ru/wiki/</w:t>
-      </w:r>
-      <w:r>
-        <w:t>Управление</w:t>
-      </w:r>
-      <w:r>
-        <w:t>_жизненным_циклом_изделия</w:t>
-      </w:r>
-    </w:p>
-  </w:endnote>
-  <w:endnote w:id="3">
-    <w:p>
-      <w:r>
-        <w:endnoteRef/>
-      </w:r>
-      <w:r>
-        <w:t xml:space="preserve"> Раздел 1: Этапы жизненного цикла изделия / Электронное учебное пособие по дисциплине "Международные стандарты обмена данными" // </w:t>
-      </w:r>
-      <w:r>
-        <w:t>URL</w:t>
-      </w:r>
-      <w:r>
-        <w:t>: http://www.salogistics.ru/students/suai_2011/page3.html</w:t>
-      </w:r>
-    </w:p>
-    <w:p/>
   </w:endnote>
 </w:endnotes>
 </file>
@@ -1419,7 +2353,7 @@
 
 <file path=word/footnotes.xml><?xml version="1.0" encoding="utf-8"?>
 <w:footnotes xmlns:ve="http://schemas.openxmlformats.org/markup-compatibility/2006" xmlns:o="urn:schemas-microsoft-com:office:office" xmlns:r="http://schemas.openxmlformats.org/officeDocument/2006/relationships" xmlns:m="http://schemas.openxmlformats.org/officeDocument/2006/math" xmlns:v="urn:schemas-microsoft-com:vml" xmlns:wp="http://schemas.openxmlformats.org/drawingml/2006/wordprocessingDrawing" xmlns:w10="urn:schemas-microsoft-com:office:word" xmlns:w="http://schemas.openxmlformats.org/wordprocessingml/2006/main" xmlns:wne="http://schemas.microsoft.com/office/word/2006/wordml">
-  <w:footnote w:type="separator" w:id="0">
+  <w:footnote w:type="separator" w:id="-1">
     <w:p>
       <w:pPr>
         <w:spacing w:line="240" w:lineRule="auto"/>
@@ -1429,7 +2363,7 @@
       </w:r>
     </w:p>
   </w:footnote>
-  <w:footnote w:type="continuationSeparator" w:id="1">
+  <w:footnote w:type="continuationSeparator" w:id="0">
     <w:p>
       <w:pPr>
         <w:spacing w:line="240" w:lineRule="auto"/>
@@ -1888,7 +2822,7 @@
     <w:autoRedefine/>
     <w:uiPriority w:val="9"/>
     <w:qFormat/>
-    <w:rsid w:val="009A6ED2"/>
+    <w:rsid w:val="009112F7"/>
     <w:pPr>
       <w:keepNext/>
       <w:keepLines/>
@@ -1900,12 +2834,33 @@
       <w:rFonts w:eastAsia="Times New Roman"/>
       <w:bCs/>
       <w:szCs w:val="28"/>
+      <w:lang w:eastAsia="ru-RU"/>
+    </w:rPr>
+  </w:style>
+  <w:style w:type="paragraph" w:styleId="2">
+    <w:name w:val="heading 2"/>
+    <w:basedOn w:val="a"/>
+    <w:next w:val="a"/>
+    <w:link w:val="20"/>
+    <w:autoRedefine/>
+    <w:uiPriority w:val="9"/>
+    <w:unhideWhenUsed/>
+    <w:qFormat/>
+    <w:rsid w:val="009112F7"/>
+    <w:pPr>
+      <w:keepNext/>
+      <w:keepLines/>
+      <w:outlineLvl w:val="1"/>
+    </w:pPr>
+    <w:rPr>
+      <w:rFonts w:eastAsiaTheme="majorEastAsia" w:cstheme="majorBidi"/>
+      <w:bCs/>
+      <w:szCs w:val="26"/>
     </w:rPr>
   </w:style>
   <w:style w:type="character" w:default="1" w:styleId="a0">
     <w:name w:val="Default Paragraph Font"/>
     <w:uiPriority w:val="1"/>
-    <w:semiHidden/>
     <w:unhideWhenUsed/>
   </w:style>
   <w:style w:type="table" w:default="1" w:styleId="a1">
@@ -1950,13 +2905,12 @@
     <w:basedOn w:val="a0"/>
     <w:link w:val="1"/>
     <w:uiPriority w:val="9"/>
-    <w:rsid w:val="009A6ED2"/>
+    <w:rsid w:val="009112F7"/>
     <w:rPr>
       <w:rFonts w:ascii="Times New Roman" w:eastAsia="Times New Roman" w:hAnsi="Times New Roman"/>
       <w:bCs/>
       <w:sz w:val="28"/>
       <w:szCs w:val="28"/>
-      <w:lang w:eastAsia="en-US"/>
     </w:rPr>
   </w:style>
   <w:style w:type="paragraph" w:styleId="a3">
@@ -2022,7 +2976,6 @@
     <w:basedOn w:val="1"/>
     <w:next w:val="a"/>
     <w:uiPriority w:val="39"/>
-    <w:semiHidden/>
     <w:unhideWhenUsed/>
     <w:qFormat/>
     <w:rsid w:val="00C522CB"/>
@@ -2146,6 +3099,33 @@
     <w:rPr>
       <w:vertAlign w:val="superscript"/>
     </w:rPr>
+  </w:style>
+  <w:style w:type="character" w:customStyle="1" w:styleId="20">
+    <w:name w:val="Заголовок 2 Знак"/>
+    <w:basedOn w:val="a0"/>
+    <w:link w:val="2"/>
+    <w:uiPriority w:val="9"/>
+    <w:rsid w:val="009112F7"/>
+    <w:rPr>
+      <w:rFonts w:ascii="Times New Roman" w:eastAsiaTheme="majorEastAsia" w:hAnsi="Times New Roman" w:cstheme="majorBidi"/>
+      <w:bCs/>
+      <w:sz w:val="28"/>
+      <w:szCs w:val="26"/>
+      <w:lang w:eastAsia="en-US"/>
+    </w:rPr>
+  </w:style>
+  <w:style w:type="paragraph" w:styleId="21">
+    <w:name w:val="toc 2"/>
+    <w:basedOn w:val="a"/>
+    <w:next w:val="a"/>
+    <w:autoRedefine/>
+    <w:uiPriority w:val="39"/>
+    <w:unhideWhenUsed/>
+    <w:rsid w:val="009112F7"/>
+    <w:pPr>
+      <w:spacing w:after="100"/>
+      <w:ind w:left="280"/>
+    </w:pPr>
   </w:style>
 </w:styles>
 </file>
@@ -2434,6 +3414,24 @@
 </file>
 
 <file path=customXml/item1.xml><?xml version="1.0" encoding="utf-8"?>
+<p:properties xmlns:p="http://schemas.microsoft.com/office/2006/metadata/properties" xmlns:xsi="http://www.w3.org/2001/XMLSchema-instance">
+  <documentManagement>
+    <PublishingExpirationDate xmlns="http://schemas.microsoft.com/sharepoint/v3" xsi:nil="true"/>
+    <PublishingStartDate xmlns="http://schemas.microsoft.com/sharepoint/v3" xsi:nil="true"/>
+  </documentManagement>
+</p:properties>
+</file>
+
+<file path=customXml/item2.xml><?xml version="1.0" encoding="utf-8"?>
+<?mso-contentType ?>
+<FormTemplates xmlns="http://schemas.microsoft.com/sharepoint/v3/contenttype/forms">
+  <Display>DocumentLibraryForm</Display>
+  <Edit>DocumentLibraryForm</Edit>
+  <New>DocumentLibraryForm</New>
+</FormTemplates>
+</file>
+
+<file path=customXml/item3.xml><?xml version="1.0" encoding="utf-8"?>
 <ct:contentTypeSchema xmlns:ct="http://schemas.microsoft.com/office/2006/metadata/contentType" xmlns:ma="http://schemas.microsoft.com/office/2006/metadata/properties/metaAttributes" ct:_="" ma:_="" ma:contentTypeName="Документ" ma:contentTypeID="0x010100109DC6B9ED74D84696E70D55B64E8F68" ma:contentTypeVersion="1" ma:contentTypeDescription="Создание документа." ma:contentTypeScope="" ma:versionID="42ea7d3cea3b49fb5f6c0b8b4613d1d4">
   <xsd:schema xmlns:xsd="http://www.w3.org/2001/XMLSchema" xmlns:xs="http://www.w3.org/2001/XMLSchema" xmlns:p="http://schemas.microsoft.com/office/2006/metadata/properties" xmlns:ns1="http://schemas.microsoft.com/sharepoint/v3" targetNamespace="http://schemas.microsoft.com/office/2006/metadata/properties" ma:root="true" ma:fieldsID="2a10c82831e5d625bbb0173136b03680" ns1:_="">
     <xsd:import namespace="http://schemas.microsoft.com/sharepoint/v3"/>
@@ -2565,29 +3563,28 @@
 </ct:contentTypeSchema>
 </file>
 
-<file path=customXml/item2.xml><?xml version="1.0" encoding="utf-8"?>
-<?mso-contentType ?>
-<FormTemplates xmlns="http://schemas.microsoft.com/sharepoint/v3/contenttype/forms">
-  <Display>DocumentLibraryForm</Display>
-  <Edit>DocumentLibraryForm</Edit>
-  <New>DocumentLibraryForm</New>
-</FormTemplates>
-</file>
-
-<file path=customXml/item3.xml><?xml version="1.0" encoding="utf-8"?>
-<p:properties xmlns:p="http://schemas.microsoft.com/office/2006/metadata/properties" xmlns:xsi="http://www.w3.org/2001/XMLSchema-instance">
-  <documentManagement>
-    <PublishingExpirationDate xmlns="http://schemas.microsoft.com/sharepoint/v3" xsi:nil="true"/>
-    <PublishingStartDate xmlns="http://schemas.microsoft.com/sharepoint/v3" xsi:nil="true"/>
-  </documentManagement>
-</p:properties>
-</file>
-
 <file path=customXml/item4.xml><?xml version="1.0" encoding="utf-8"?>
 <b:Sources xmlns:b="http://schemas.openxmlformats.org/officeDocument/2006/bibliography" xmlns="http://schemas.openxmlformats.org/officeDocument/2006/bibliography" SelectedStyle="\APA.XSL" StyleName="APA Fifth Edition"/>
 </file>
 
 <file path=customXml/itemProps1.xml><?xml version="1.0" encoding="utf-8"?>
+<ds:datastoreItem xmlns:ds="http://schemas.openxmlformats.org/officeDocument/2006/customXml" ds:itemID="{3283E2E2-060E-478B-83AE-B184A3416FB2}">
+  <ds:schemaRefs>
+    <ds:schemaRef ds:uri="http://schemas.microsoft.com/office/2006/metadata/properties"/>
+    <ds:schemaRef ds:uri="http://schemas.microsoft.com/sharepoint/v3"/>
+  </ds:schemaRefs>
+</ds:datastoreItem>
+</file>
+
+<file path=customXml/itemProps2.xml><?xml version="1.0" encoding="utf-8"?>
+<ds:datastoreItem xmlns:ds="http://schemas.openxmlformats.org/officeDocument/2006/customXml" ds:itemID="{B56CAFEF-4F69-4C85-9A3C-6E47CD0035E4}">
+  <ds:schemaRefs>
+    <ds:schemaRef ds:uri="http://schemas.microsoft.com/sharepoint/v3/contenttype/forms"/>
+  </ds:schemaRefs>
+</ds:datastoreItem>
+</file>
+
+<file path=customXml/itemProps3.xml><?xml version="1.0" encoding="utf-8"?>
 <ds:datastoreItem xmlns:ds="http://schemas.openxmlformats.org/officeDocument/2006/customXml" ds:itemID="{A37D539B-4829-46B3-84AF-B5C3A6210F12}">
   <ds:schemaRefs>
     <ds:schemaRef ds:uri="http://schemas.microsoft.com/office/2006/metadata/contentType"/>
@@ -2605,25 +3602,8 @@
 </ds:datastoreItem>
 </file>
 
-<file path=customXml/itemProps2.xml><?xml version="1.0" encoding="utf-8"?>
-<ds:datastoreItem xmlns:ds="http://schemas.openxmlformats.org/officeDocument/2006/customXml" ds:itemID="{B56CAFEF-4F69-4C85-9A3C-6E47CD0035E4}">
-  <ds:schemaRefs>
-    <ds:schemaRef ds:uri="http://schemas.microsoft.com/sharepoint/v3/contenttype/forms"/>
-  </ds:schemaRefs>
-</ds:datastoreItem>
-</file>
-
-<file path=customXml/itemProps3.xml><?xml version="1.0" encoding="utf-8"?>
-<ds:datastoreItem xmlns:ds="http://schemas.openxmlformats.org/officeDocument/2006/customXml" ds:itemID="{3283E2E2-060E-478B-83AE-B184A3416FB2}">
-  <ds:schemaRefs>
-    <ds:schemaRef ds:uri="http://schemas.microsoft.com/office/2006/metadata/properties"/>
-    <ds:schemaRef ds:uri="http://schemas.microsoft.com/sharepoint/v3"/>
-  </ds:schemaRefs>
-</ds:datastoreItem>
-</file>
-
 <file path=customXml/itemProps4.xml><?xml version="1.0" encoding="utf-8"?>
-<ds:datastoreItem xmlns:ds="http://schemas.openxmlformats.org/officeDocument/2006/customXml" ds:itemID="{8958B1D7-94E8-4798-B067-CEB9E8C56928}">
+<ds:datastoreItem xmlns:ds="http://schemas.openxmlformats.org/officeDocument/2006/customXml" ds:itemID="{8D73FBC2-4488-409B-AA76-6D78A3A29025}">
   <ds:schemaRefs>
     <ds:schemaRef ds:uri="http://schemas.openxmlformats.org/officeDocument/2006/bibliography"/>
   </ds:schemaRefs>

</xml_diff>

<commit_message>
Added info for diploma
</commit_message>
<xml_diff>
--- a/diplom/Tem521diplom.docx
+++ b/diplom/Tem521diplom.docx
@@ -738,8 +738,11 @@
       <w:sdtPr>
         <w:rPr>
           <w:rFonts w:ascii="Times New Roman" w:eastAsia="Calibri" w:hAnsi="Times New Roman" w:cs="Times New Roman"/>
+          <w:b w:val="0"/>
+          <w:bCs w:val="0"/>
           <w:color w:val="auto"/>
           <w:szCs w:val="22"/>
+          <w:lang w:eastAsia="en-US"/>
         </w:rPr>
         <w:id w:val="134247526"/>
         <w:docPartObj>
@@ -747,13 +750,6 @@
           <w:docPartUnique/>
         </w:docPartObj>
       </w:sdtPr>
-      <w:sdtEndPr>
-        <w:rPr>
-          <w:b w:val="0"/>
-          <w:bCs w:val="0"/>
-          <w:lang w:eastAsia="en-US"/>
-        </w:rPr>
-      </w:sdtEndPr>
       <w:sdtContent>
         <w:p>
           <w:pPr>
@@ -2040,37 +2036,254 @@
     <w:p>
       <w:pPr>
         <w:rPr>
-          <w:lang w:val="en-US" w:eastAsia="ru-RU"/>
-        </w:rPr>
-      </w:pPr>
-    </w:p>
-    <w:p>
-      <w:pPr>
-        <w:rPr>
-          <w:lang w:val="en-US" w:eastAsia="ru-RU"/>
-        </w:rPr>
-      </w:pPr>
-    </w:p>
-    <w:p>
-      <w:pPr>
-        <w:rPr>
-          <w:lang w:val="en-US" w:eastAsia="ru-RU"/>
-        </w:rPr>
-      </w:pPr>
-    </w:p>
-    <w:p>
-      <w:pPr>
-        <w:rPr>
-          <w:lang w:val="en-US" w:eastAsia="ru-RU"/>
+          <w:lang w:eastAsia="ru-RU"/>
+        </w:rPr>
+      </w:pPr>
+    </w:p>
+    <w:p>
+      <w:r>
+        <w:t>Информационное обеспечение</w:t>
+      </w:r>
+      <w:r>
+        <w:t xml:space="preserve"> </w:t>
+      </w:r>
+      <w:r>
+        <w:t xml:space="preserve">– это </w:t>
+      </w:r>
+      <w:r>
+        <w:t>совокупность единой системы классификации и кодирования информации, унифицированных систем документации и информационных массивов.</w:t>
+      </w:r>
+      <w:r>
+        <w:t xml:space="preserve"> </w:t>
+      </w:r>
+      <w:r>
+        <w:t>[</w:t>
+      </w:r>
+      <w:r>
+        <w:rPr>
+          <w:rStyle w:val="ae"/>
+        </w:rPr>
+        <w:endnoteReference w:id="1"/>
+      </w:r>
+      <w:r>
+        <w:t>]</w:t>
+      </w:r>
+      <w:r>
+        <w:t xml:space="preserve"> </w:t>
+      </w:r>
+      <w:r>
+        <w:t>Другими</w:t>
+      </w:r>
+      <w:r>
+        <w:t xml:space="preserve"> словами, это некая "прослойка" между </w:t>
+      </w:r>
+      <w:r>
+        <w:t xml:space="preserve">бизнес-процессами и </w:t>
+      </w:r>
+      <w:r>
+        <w:t xml:space="preserve">информационной системой предприятия, преобразующая </w:t>
+      </w:r>
+      <w:r>
+        <w:t>информацию на входе в форму, удобную для хранения, обработки и</w:t>
+      </w:r>
+      <w:r>
+        <w:t xml:space="preserve"> классификации в рамках системы, </w:t>
+      </w:r>
+      <w:r>
+        <w:t>и представляющая выходные данные в форме,</w:t>
+      </w:r>
+      <w:r>
+        <w:t xml:space="preserve"> </w:t>
+      </w:r>
+      <w:r>
+        <w:t xml:space="preserve">упрощающую обработку и изучение потребителями. </w:t>
+      </w:r>
+    </w:p>
+    <w:p>
+      <w:r>
+        <w:t xml:space="preserve">Таким образом, роль информационного обеспечения для информационных систем заключается в создании связи между обрабатываемыми данными и внешней средой, т.е. пользователями и/или другими системами предприятия. Исходя из </w:t>
+      </w:r>
+      <w:r>
+        <w:t>этого</w:t>
+      </w:r>
+      <w:r>
+        <w:t>, м</w:t>
+      </w:r>
+      <w:r>
+        <w:t>ожно разбить проблему разработки</w:t>
+      </w:r>
+      <w:r>
+        <w:t xml:space="preserve"> информационного обеспечения на две части:</w:t>
+      </w:r>
+    </w:p>
+    <w:p>
+      <w:r>
+        <w:t>1. Разработка системы преобразования данных для внесения в информационную систему;</w:t>
+      </w:r>
+    </w:p>
+    <w:p>
+      <w:r>
+        <w:t>2. Разработка системы представления данных конечным пользователям в удобной для них форме.</w:t>
+      </w:r>
+    </w:p>
+    <w:p>
+      <w:r>
+        <w:t xml:space="preserve">Каждый тип информационных систем имеет свои требования к </w:t>
+      </w:r>
+      <w:proofErr w:type="spellStart"/>
+      <w:r>
+        <w:t>бизнес-модели</w:t>
+      </w:r>
+      <w:proofErr w:type="spellEnd"/>
+      <w:r>
+        <w:t xml:space="preserve"> предприятия, в том числе и рассматриваемые в рамках данной работы системы управления жизненным циклом продукции для промышленных предприятий. К примеру, </w:t>
+      </w:r>
+      <w:r>
+        <w:t xml:space="preserve">должны быть явно обозначены те бизнес-процессы, которые относятся к жизненному циклу продукции, а так указаны требования к </w:t>
+      </w:r>
+      <w:r>
+        <w:lastRenderedPageBreak/>
+        <w:t xml:space="preserve">ним, т.е. каждое изделие в ходе работы должно пройти, как минимум, через следующие основные этапы: </w:t>
+      </w:r>
+      <w:r>
+        <w:t>[</w:t>
+      </w:r>
+      <w:r>
+        <w:rPr>
+          <w:rStyle w:val="ae"/>
+        </w:rPr>
+        <w:endnoteReference w:id="2"/>
+      </w:r>
+      <w:r>
+        <w:t>]</w:t>
+      </w:r>
+    </w:p>
+    <w:p>
+      <w:pPr>
+        <w:pStyle w:val="ab"/>
+        <w:numPr>
+          <w:ilvl w:val="0"/>
+          <w:numId w:val="4"/>
+        </w:numPr>
+      </w:pPr>
+      <w:r>
+        <w:t>М</w:t>
+      </w:r>
+      <w:r>
+        <w:t>аркетинговы</w:t>
+      </w:r>
+      <w:r>
+        <w:t>е исследования</w:t>
+      </w:r>
+    </w:p>
+    <w:p>
+      <w:pPr>
+        <w:pStyle w:val="ab"/>
+        <w:numPr>
+          <w:ilvl w:val="0"/>
+          <w:numId w:val="4"/>
+        </w:numPr>
+      </w:pPr>
+      <w:r>
+        <w:t>Проектирование</w:t>
+      </w:r>
+    </w:p>
+    <w:p>
+      <w:pPr>
+        <w:pStyle w:val="ab"/>
+        <w:numPr>
+          <w:ilvl w:val="0"/>
+          <w:numId w:val="4"/>
+        </w:numPr>
+      </w:pPr>
+      <w:r>
+        <w:t>Технологическая</w:t>
+      </w:r>
+      <w:r>
+        <w:t xml:space="preserve"> подготовк</w:t>
+      </w:r>
+      <w:r>
+        <w:t>а</w:t>
+      </w:r>
+      <w:r>
+        <w:t xml:space="preserve"> производства (ТПП)</w:t>
+      </w:r>
+    </w:p>
+    <w:p>
+      <w:pPr>
+        <w:pStyle w:val="ab"/>
+        <w:numPr>
+          <w:ilvl w:val="0"/>
+          <w:numId w:val="4"/>
+        </w:numPr>
+      </w:pPr>
+      <w:r>
+        <w:t>Собственно производство</w:t>
+      </w:r>
+    </w:p>
+    <w:p>
+      <w:pPr>
+        <w:pStyle w:val="ab"/>
+        <w:numPr>
+          <w:ilvl w:val="0"/>
+          <w:numId w:val="4"/>
+        </w:numPr>
+      </w:pPr>
+      <w:r>
+        <w:t>Послепродажное обслуживание</w:t>
+      </w:r>
+    </w:p>
+    <w:p>
+      <w:pPr>
+        <w:pStyle w:val="ab"/>
+        <w:numPr>
+          <w:ilvl w:val="0"/>
+          <w:numId w:val="4"/>
+        </w:numPr>
+      </w:pPr>
+      <w:r>
+        <w:t>Эксплуатация</w:t>
+      </w:r>
+      <w:r>
+        <w:t xml:space="preserve"> продукции</w:t>
+      </w:r>
+    </w:p>
+    <w:p>
+      <w:pPr>
+        <w:pStyle w:val="ab"/>
+        <w:numPr>
+          <w:ilvl w:val="0"/>
+          <w:numId w:val="4"/>
+        </w:numPr>
+      </w:pPr>
+      <w:r>
+        <w:t>У</w:t>
+      </w:r>
+      <w:r>
+        <w:t>тилизаци</w:t>
+      </w:r>
+      <w:r>
+        <w:t>я</w:t>
+      </w:r>
+    </w:p>
+    <w:p/>
+    <w:p>
+      <w:pPr>
+        <w:rPr>
+          <w:lang w:eastAsia="ru-RU"/>
+        </w:rPr>
+      </w:pPr>
+    </w:p>
+    <w:p>
+      <w:pPr>
+        <w:rPr>
+          <w:lang w:eastAsia="ru-RU"/>
         </w:rPr>
       </w:pPr>
     </w:p>
     <w:p>
       <w:pPr>
         <w:pStyle w:val="2"/>
-        <w:rPr>
-          <w:lang w:val="en-US"/>
-        </w:rPr>
       </w:pPr>
       <w:bookmarkStart w:id="3" w:name="_Toc442388244"/>
       <w:r>
@@ -2078,27 +2291,9 @@
       </w:r>
       <w:bookmarkEnd w:id="3"/>
     </w:p>
-    <w:p>
-      <w:pPr>
-        <w:rPr>
-          <w:lang w:val="en-US"/>
-        </w:rPr>
-      </w:pPr>
-    </w:p>
-    <w:p>
-      <w:pPr>
-        <w:rPr>
-          <w:lang w:val="en-US"/>
-        </w:rPr>
-      </w:pPr>
-    </w:p>
-    <w:p>
-      <w:pPr>
-        <w:rPr>
-          <w:lang w:val="en-US"/>
-        </w:rPr>
-      </w:pPr>
-    </w:p>
+    <w:p/>
+    <w:p/>
+    <w:p/>
     <w:p>
       <w:pPr>
         <w:pStyle w:val="2"/>
@@ -2311,6 +2506,59 @@
       <w:r>
         <w:continuationSeparator/>
       </w:r>
+    </w:p>
+  </w:endnote>
+  <w:endnote w:id="1">
+    <w:p>
+      <w:pPr>
+        <w:pStyle w:val="ac"/>
+        <w:rPr>
+          <w:lang w:val="en-US"/>
+        </w:rPr>
+      </w:pPr>
+      <w:r>
+        <w:rPr>
+          <w:rStyle w:val="ae"/>
+        </w:rPr>
+        <w:endnoteRef/>
+      </w:r>
+      <w:r>
+        <w:t xml:space="preserve"> </w:t>
+      </w:r>
+      <w:r>
+        <w:t>http://www.itstan.ru/it-i-is/informacionnoe-obespechenie-klassifikatory-metody-klassifikacii.html</w:t>
+      </w:r>
+    </w:p>
+  </w:endnote>
+  <w:endnote w:id="2">
+    <w:p>
+      <w:pPr>
+        <w:spacing w:line="240" w:lineRule="auto"/>
+        <w:ind w:left="1069" w:firstLine="0"/>
+      </w:pPr>
+      <w:r>
+        <w:rPr>
+          <w:rStyle w:val="ae"/>
+        </w:rPr>
+        <w:endnoteRef/>
+      </w:r>
+      <w:r>
+        <w:t xml:space="preserve"> Раздел 1: Этапы жизненного цикла изделия / Электронное учебное пособие по дисциплине "Международные стандарты обмена данными" // </w:t>
+      </w:r>
+      <w:r>
+        <w:rPr>
+          <w:lang w:val="en-US"/>
+        </w:rPr>
+        <w:t>URL</w:t>
+      </w:r>
+      <w:r>
+        <w:t>: http://www.salogistics.ru/students/suai_2011/page3.html</w:t>
+      </w:r>
+    </w:p>
+    <w:p>
+      <w:pPr>
+        <w:pStyle w:val="ac"/>
+      </w:pPr>
     </w:p>
   </w:endnote>
 </w:endnotes>
@@ -2337,7 +2585,7 @@
             <w:rPr>
               <w:noProof/>
             </w:rPr>
-            <w:t>6</w:t>
+            <w:t>11</w:t>
           </w:r>
         </w:fldSimple>
       </w:p>
@@ -2636,6 +2884,92 @@
       </w:pPr>
     </w:lvl>
   </w:abstractNum>
+  <w:abstractNum w:abstractNumId="3">
+    <w:nsid w:val="4EDC1CF9"/>
+    <w:multiLevelType w:val="hybridMultilevel"/>
+    <w:tmpl w:val="769E256A"/>
+    <w:lvl w:ilvl="0" w:tplc="0419000F">
+      <w:start w:val="1"/>
+      <w:numFmt w:val="decimal"/>
+      <w:lvlText w:val="%1."/>
+      <w:lvlJc w:val="left"/>
+      <w:pPr>
+        <w:ind w:left="1429" w:hanging="360"/>
+      </w:pPr>
+    </w:lvl>
+    <w:lvl w:ilvl="1" w:tplc="04190019" w:tentative="1">
+      <w:start w:val="1"/>
+      <w:numFmt w:val="lowerLetter"/>
+      <w:lvlText w:val="%2."/>
+      <w:lvlJc w:val="left"/>
+      <w:pPr>
+        <w:ind w:left="2149" w:hanging="360"/>
+      </w:pPr>
+    </w:lvl>
+    <w:lvl w:ilvl="2" w:tplc="0419001B" w:tentative="1">
+      <w:start w:val="1"/>
+      <w:numFmt w:val="lowerRoman"/>
+      <w:lvlText w:val="%3."/>
+      <w:lvlJc w:val="right"/>
+      <w:pPr>
+        <w:ind w:left="2869" w:hanging="180"/>
+      </w:pPr>
+    </w:lvl>
+    <w:lvl w:ilvl="3" w:tplc="0419000F" w:tentative="1">
+      <w:start w:val="1"/>
+      <w:numFmt w:val="decimal"/>
+      <w:lvlText w:val="%4."/>
+      <w:lvlJc w:val="left"/>
+      <w:pPr>
+        <w:ind w:left="3589" w:hanging="360"/>
+      </w:pPr>
+    </w:lvl>
+    <w:lvl w:ilvl="4" w:tplc="04190019" w:tentative="1">
+      <w:start w:val="1"/>
+      <w:numFmt w:val="lowerLetter"/>
+      <w:lvlText w:val="%5."/>
+      <w:lvlJc w:val="left"/>
+      <w:pPr>
+        <w:ind w:left="4309" w:hanging="360"/>
+      </w:pPr>
+    </w:lvl>
+    <w:lvl w:ilvl="5" w:tplc="0419001B" w:tentative="1">
+      <w:start w:val="1"/>
+      <w:numFmt w:val="lowerRoman"/>
+      <w:lvlText w:val="%6."/>
+      <w:lvlJc w:val="right"/>
+      <w:pPr>
+        <w:ind w:left="5029" w:hanging="180"/>
+      </w:pPr>
+    </w:lvl>
+    <w:lvl w:ilvl="6" w:tplc="0419000F" w:tentative="1">
+      <w:start w:val="1"/>
+      <w:numFmt w:val="decimal"/>
+      <w:lvlText w:val="%7."/>
+      <w:lvlJc w:val="left"/>
+      <w:pPr>
+        <w:ind w:left="5749" w:hanging="360"/>
+      </w:pPr>
+    </w:lvl>
+    <w:lvl w:ilvl="7" w:tplc="04190019" w:tentative="1">
+      <w:start w:val="1"/>
+      <w:numFmt w:val="lowerLetter"/>
+      <w:lvlText w:val="%8."/>
+      <w:lvlJc w:val="left"/>
+      <w:pPr>
+        <w:ind w:left="6469" w:hanging="360"/>
+      </w:pPr>
+    </w:lvl>
+    <w:lvl w:ilvl="8" w:tplc="0419001B" w:tentative="1">
+      <w:start w:val="1"/>
+      <w:numFmt w:val="lowerRoman"/>
+      <w:lvlText w:val="%9."/>
+      <w:lvlJc w:val="right"/>
+      <w:pPr>
+        <w:ind w:left="7189" w:hanging="180"/>
+      </w:pPr>
+    </w:lvl>
+  </w:abstractNum>
   <w:num w:numId="1">
     <w:abstractNumId w:val="1"/>
   </w:num>
@@ -2644,6 +2978,9 @@
   </w:num>
   <w:num w:numId="3">
     <w:abstractNumId w:val="0"/>
+  </w:num>
+  <w:num w:numId="4">
+    <w:abstractNumId w:val="3"/>
   </w:num>
 </w:numbering>
 </file>
@@ -2861,6 +3198,7 @@
   <w:style w:type="character" w:default="1" w:styleId="a0">
     <w:name w:val="Default Paragraph Font"/>
     <w:uiPriority w:val="1"/>
+    <w:semiHidden/>
     <w:unhideWhenUsed/>
   </w:style>
   <w:style w:type="table" w:default="1" w:styleId="a1">
@@ -3414,24 +3752,6 @@
 </file>
 
 <file path=customXml/item1.xml><?xml version="1.0" encoding="utf-8"?>
-<p:properties xmlns:p="http://schemas.microsoft.com/office/2006/metadata/properties" xmlns:xsi="http://www.w3.org/2001/XMLSchema-instance">
-  <documentManagement>
-    <PublishingExpirationDate xmlns="http://schemas.microsoft.com/sharepoint/v3" xsi:nil="true"/>
-    <PublishingStartDate xmlns="http://schemas.microsoft.com/sharepoint/v3" xsi:nil="true"/>
-  </documentManagement>
-</p:properties>
-</file>
-
-<file path=customXml/item2.xml><?xml version="1.0" encoding="utf-8"?>
-<?mso-contentType ?>
-<FormTemplates xmlns="http://schemas.microsoft.com/sharepoint/v3/contenttype/forms">
-  <Display>DocumentLibraryForm</Display>
-  <Edit>DocumentLibraryForm</Edit>
-  <New>DocumentLibraryForm</New>
-</FormTemplates>
-</file>
-
-<file path=customXml/item3.xml><?xml version="1.0" encoding="utf-8"?>
 <ct:contentTypeSchema xmlns:ct="http://schemas.microsoft.com/office/2006/metadata/contentType" xmlns:ma="http://schemas.microsoft.com/office/2006/metadata/properties/metaAttributes" ct:_="" ma:_="" ma:contentTypeName="Документ" ma:contentTypeID="0x010100109DC6B9ED74D84696E70D55B64E8F68" ma:contentTypeVersion="1" ma:contentTypeDescription="Создание документа." ma:contentTypeScope="" ma:versionID="42ea7d3cea3b49fb5f6c0b8b4613d1d4">
   <xsd:schema xmlns:xsd="http://www.w3.org/2001/XMLSchema" xmlns:xs="http://www.w3.org/2001/XMLSchema" xmlns:p="http://schemas.microsoft.com/office/2006/metadata/properties" xmlns:ns1="http://schemas.microsoft.com/sharepoint/v3" targetNamespace="http://schemas.microsoft.com/office/2006/metadata/properties" ma:root="true" ma:fieldsID="2a10c82831e5d625bbb0173136b03680" ns1:_="">
     <xsd:import namespace="http://schemas.microsoft.com/sharepoint/v3"/>
@@ -3563,28 +3883,29 @@
 </ct:contentTypeSchema>
 </file>
 
+<file path=customXml/item2.xml><?xml version="1.0" encoding="utf-8"?>
+<?mso-contentType ?>
+<FormTemplates xmlns="http://schemas.microsoft.com/sharepoint/v3/contenttype/forms">
+  <Display>DocumentLibraryForm</Display>
+  <Edit>DocumentLibraryForm</Edit>
+  <New>DocumentLibraryForm</New>
+</FormTemplates>
+</file>
+
+<file path=customXml/item3.xml><?xml version="1.0" encoding="utf-8"?>
+<p:properties xmlns:p="http://schemas.microsoft.com/office/2006/metadata/properties" xmlns:xsi="http://www.w3.org/2001/XMLSchema-instance">
+  <documentManagement>
+    <PublishingExpirationDate xmlns="http://schemas.microsoft.com/sharepoint/v3" xsi:nil="true"/>
+    <PublishingStartDate xmlns="http://schemas.microsoft.com/sharepoint/v3" xsi:nil="true"/>
+  </documentManagement>
+</p:properties>
+</file>
+
 <file path=customXml/item4.xml><?xml version="1.0" encoding="utf-8"?>
 <b:Sources xmlns:b="http://schemas.openxmlformats.org/officeDocument/2006/bibliography" xmlns="http://schemas.openxmlformats.org/officeDocument/2006/bibliography" SelectedStyle="\APA.XSL" StyleName="APA Fifth Edition"/>
 </file>
 
 <file path=customXml/itemProps1.xml><?xml version="1.0" encoding="utf-8"?>
-<ds:datastoreItem xmlns:ds="http://schemas.openxmlformats.org/officeDocument/2006/customXml" ds:itemID="{3283E2E2-060E-478B-83AE-B184A3416FB2}">
-  <ds:schemaRefs>
-    <ds:schemaRef ds:uri="http://schemas.microsoft.com/office/2006/metadata/properties"/>
-    <ds:schemaRef ds:uri="http://schemas.microsoft.com/sharepoint/v3"/>
-  </ds:schemaRefs>
-</ds:datastoreItem>
-</file>
-
-<file path=customXml/itemProps2.xml><?xml version="1.0" encoding="utf-8"?>
-<ds:datastoreItem xmlns:ds="http://schemas.openxmlformats.org/officeDocument/2006/customXml" ds:itemID="{B56CAFEF-4F69-4C85-9A3C-6E47CD0035E4}">
-  <ds:schemaRefs>
-    <ds:schemaRef ds:uri="http://schemas.microsoft.com/sharepoint/v3/contenttype/forms"/>
-  </ds:schemaRefs>
-</ds:datastoreItem>
-</file>
-
-<file path=customXml/itemProps3.xml><?xml version="1.0" encoding="utf-8"?>
 <ds:datastoreItem xmlns:ds="http://schemas.openxmlformats.org/officeDocument/2006/customXml" ds:itemID="{A37D539B-4829-46B3-84AF-B5C3A6210F12}">
   <ds:schemaRefs>
     <ds:schemaRef ds:uri="http://schemas.microsoft.com/office/2006/metadata/contentType"/>
@@ -3602,8 +3923,25 @@
 </ds:datastoreItem>
 </file>
 
+<file path=customXml/itemProps2.xml><?xml version="1.0" encoding="utf-8"?>
+<ds:datastoreItem xmlns:ds="http://schemas.openxmlformats.org/officeDocument/2006/customXml" ds:itemID="{B56CAFEF-4F69-4C85-9A3C-6E47CD0035E4}">
+  <ds:schemaRefs>
+    <ds:schemaRef ds:uri="http://schemas.microsoft.com/sharepoint/v3/contenttype/forms"/>
+  </ds:schemaRefs>
+</ds:datastoreItem>
+</file>
+
+<file path=customXml/itemProps3.xml><?xml version="1.0" encoding="utf-8"?>
+<ds:datastoreItem xmlns:ds="http://schemas.openxmlformats.org/officeDocument/2006/customXml" ds:itemID="{3283E2E2-060E-478B-83AE-B184A3416FB2}">
+  <ds:schemaRefs>
+    <ds:schemaRef ds:uri="http://schemas.microsoft.com/office/2006/metadata/properties"/>
+    <ds:schemaRef ds:uri="http://schemas.microsoft.com/sharepoint/v3"/>
+  </ds:schemaRefs>
+</ds:datastoreItem>
+</file>
+
 <file path=customXml/itemProps4.xml><?xml version="1.0" encoding="utf-8"?>
-<ds:datastoreItem xmlns:ds="http://schemas.openxmlformats.org/officeDocument/2006/customXml" ds:itemID="{8D73FBC2-4488-409B-AA76-6D78A3A29025}">
+<ds:datastoreItem xmlns:ds="http://schemas.openxmlformats.org/officeDocument/2006/customXml" ds:itemID="{25D1FBAC-A938-41F3-9D4F-5AEED3ED1685}">
   <ds:schemaRefs>
     <ds:schemaRef ds:uri="http://schemas.openxmlformats.org/officeDocument/2006/bibliography"/>
   </ds:schemaRefs>

</xml_diff>